<commit_message>
Question3 with re-emphasized solution and approach
</commit_message>
<xml_diff>
--- a/Question3.docx
+++ b/Question3.docx
@@ -360,13 +360,40 @@
         <w:t xml:space="preserve">. </w:t>
       </w:r>
       <w:r>
-        <w:t>Then, if I take out a pencil from the bag, I can conclude that the bag labeled “both” is actually containing pencil; for the other two bags that I didn’t choose to open, I can accurately conclude what they actually contain by switching their labels</w:t>
-      </w:r>
-      <w:r>
-        <w:t xml:space="preserve"> which is “both” and “pen”</w:t>
-      </w:r>
-      <w:r>
-        <w:t>. For example, if one of the bags I didn’t open labeled with “pen”, then it actually contains both; if the other bag I didn’t open labeled with “pencil”, then it actually contains pen.</w:t>
+        <w:t>Then, if I take out a pencil from the bag</w:t>
+      </w:r>
+      <w:r>
+        <w:t xml:space="preserve"> labeled “both”</w:t>
+      </w:r>
+      <w:r>
+        <w:t xml:space="preserve">, I can conclude that the bag labeled “both” is actually containing pencil; for the other two bags that I didn’t choose to open, I can accurately conclude what they actually contain by switching </w:t>
+      </w:r>
+      <w:r>
+        <w:t>the</w:t>
+      </w:r>
+      <w:r>
+        <w:t xml:space="preserve"> labels</w:t>
+      </w:r>
+      <w:r>
+        <w:t xml:space="preserve"> </w:t>
+      </w:r>
+      <w:r>
+        <w:t xml:space="preserve">left, </w:t>
+      </w:r>
+      <w:r>
+        <w:t>which is “both” and “pen”</w:t>
+      </w:r>
+      <w:r>
+        <w:t>. For example, if one of the bags I didn’t open labeled with “pen”, then it actually contains both</w:t>
+      </w:r>
+      <w:r>
+        <w:t xml:space="preserve"> pen and pencil</w:t>
+      </w:r>
+      <w:r>
+        <w:t>; if the other bag I didn’t open labeled with “pencil”, then it actually contains pen.</w:t>
+      </w:r>
+      <w:r>
+        <w:t xml:space="preserve"> Therefore, I can guarantee that choosing the bag labeled with “both” is the only way to approach to this question and gives the most accurate and reasonable solution.</w:t>
       </w:r>
     </w:p>
     <w:sectPr>

</xml_diff>